<commit_message>
rahul, 5th usecase on Amazon
</commit_message>
<xml_diff>
--- a/rahul-amazon-use-case.docx
+++ b/rahul-amazon-use-case.docx
@@ -290,33 +290,7 @@
           <w:lang w:eastAsia="en-IN"/>
           <w14:ligatures w14:val="none"/>
         </w:rPr>
-        <w:t xml:space="preserve">User </w:t>
-      </w:r>
-      <w:r>
-        <w:rPr>
-          <w:rFonts w:ascii="Arial" w:eastAsia="Times New Roman" w:hAnsi="Arial" w:cs="Arial"/>
-          <w:b/>
-          <w:bCs/>
-          <w:kern w:val="0"/>
-          <w:sz w:val="24"/>
-          <w:szCs w:val="24"/>
-          <w:lang w:eastAsia="en-IN"/>
-          <w14:ligatures w14:val="none"/>
-        </w:rPr>
-        <w:t>Behaviour</w:t>
-      </w:r>
-      <w:r>
-        <w:rPr>
-          <w:rFonts w:ascii="Arial" w:eastAsia="Times New Roman" w:hAnsi="Arial" w:cs="Arial"/>
-          <w:b/>
-          <w:bCs/>
-          <w:kern w:val="0"/>
-          <w:sz w:val="24"/>
-          <w:szCs w:val="24"/>
-          <w:lang w:eastAsia="en-IN"/>
-          <w14:ligatures w14:val="none"/>
-        </w:rPr>
-        <w:t xml:space="preserve"> Data:</w:t>
+        <w:t>User Behaviour Data:</w:t>
       </w:r>
       <w:r>
         <w:rPr>
@@ -584,29 +558,7 @@
           <w:lang w:eastAsia="en-IN"/>
           <w14:ligatures w14:val="none"/>
         </w:rPr>
-        <w:t xml:space="preserve">. These models </w:t>
-      </w:r>
-      <w:r>
-        <w:rPr>
-          <w:rFonts w:ascii="Arial" w:eastAsia="Times New Roman" w:hAnsi="Arial" w:cs="Arial"/>
-          <w:kern w:val="0"/>
-          <w:sz w:val="24"/>
-          <w:szCs w:val="24"/>
-          <w:lang w:eastAsia="en-IN"/>
-          <w14:ligatures w14:val="none"/>
-        </w:rPr>
-        <w:t>analyse</w:t>
-      </w:r>
-      <w:r>
-        <w:rPr>
-          <w:rFonts w:ascii="Arial" w:eastAsia="Times New Roman" w:hAnsi="Arial" w:cs="Arial"/>
-          <w:kern w:val="0"/>
-          <w:sz w:val="24"/>
-          <w:szCs w:val="24"/>
-          <w:lang w:eastAsia="en-IN"/>
-          <w14:ligatures w14:val="none"/>
-        </w:rPr>
-        <w:t xml:space="preserve"> the vast dataset mentioned above to make personalized product recommendations.</w:t>
+        <w:t>. These models analyse the vast dataset mentioned above to make personalized product recommendations.</w:t>
       </w:r>
     </w:p>
     <w:p>
@@ -725,7 +677,30 @@
           <w:lang w:eastAsia="en-IN"/>
           <w14:ligatures w14:val="none"/>
         </w:rPr>
-        <w:t>Amazon uses your buying history, search history, time spent searching for a product, and many other factors to provide personalized product recommendations to their customers.</w:t>
+        <w:t xml:space="preserve">Amazon uses your </w:t>
+      </w:r>
+      <w:r>
+        <w:rPr>
+          <w:rFonts w:ascii="Arial" w:eastAsia="Times New Roman" w:hAnsi="Arial" w:cs="Arial"/>
+          <w:kern w:val="0"/>
+          <w:sz w:val="24"/>
+          <w:szCs w:val="24"/>
+          <w:u w:val="single"/>
+          <w:lang w:eastAsia="en-IN"/>
+          <w14:ligatures w14:val="none"/>
+        </w:rPr>
+        <w:t xml:space="preserve">buying history, search history, time spent searching for a product, and many other factors to provide personalized product recommendations </w:t>
+      </w:r>
+      <w:r>
+        <w:rPr>
+          <w:rFonts w:ascii="Arial" w:eastAsia="Times New Roman" w:hAnsi="Arial" w:cs="Arial"/>
+          <w:kern w:val="0"/>
+          <w:sz w:val="24"/>
+          <w:szCs w:val="24"/>
+          <w:lang w:eastAsia="en-IN"/>
+          <w14:ligatures w14:val="none"/>
+        </w:rPr>
+        <w:t>to their customers.</w:t>
       </w:r>
     </w:p>
     <w:p>
@@ -790,7 +765,30 @@
           <w:lang w:eastAsia="en-IN"/>
           <w14:ligatures w14:val="none"/>
         </w:rPr>
-        <w:t>Amazon uses your data to identify your interests and show ads about the product and services based on your interests. It helps businesses reach their target customers and helps Amazon to generate revenue from its user base.</w:t>
+        <w:t xml:space="preserve">Amazon </w:t>
+      </w:r>
+      <w:r>
+        <w:rPr>
+          <w:rFonts w:ascii="Arial" w:eastAsia="Times New Roman" w:hAnsi="Arial" w:cs="Arial"/>
+          <w:kern w:val="0"/>
+          <w:sz w:val="24"/>
+          <w:szCs w:val="24"/>
+          <w:u w:val="single"/>
+          <w:lang w:eastAsia="en-IN"/>
+          <w14:ligatures w14:val="none"/>
+        </w:rPr>
+        <w:t>uses your data to identify your interests and show ads about the product and services based on your interests</w:t>
+      </w:r>
+      <w:r>
+        <w:rPr>
+          <w:rFonts w:ascii="Arial" w:eastAsia="Times New Roman" w:hAnsi="Arial" w:cs="Arial"/>
+          <w:kern w:val="0"/>
+          <w:sz w:val="24"/>
+          <w:szCs w:val="24"/>
+          <w:lang w:eastAsia="en-IN"/>
+          <w14:ligatures w14:val="none"/>
+        </w:rPr>
+        <w:t>. It helps businesses reach their target customers and helps Amazon to generate revenue from its user base.</w:t>
       </w:r>
     </w:p>
     <w:p>
@@ -853,7 +851,53 @@
           <w:lang w:eastAsia="en-IN"/>
           <w14:ligatures w14:val="none"/>
         </w:rPr>
-        <w:t>Amazon identifies the buying habits of each customer. This helps identify the locations with the most frequent buyers and employ more delivery partners in such areas. Having more delivery partners in areas with the most frequent orders helps Amazon to make the shipping process faster.</w:t>
+        <w:t xml:space="preserve">Amazon </w:t>
+      </w:r>
+      <w:r>
+        <w:rPr>
+          <w:rFonts w:ascii="Arial" w:eastAsia="Times New Roman" w:hAnsi="Arial" w:cs="Arial"/>
+          <w:kern w:val="0"/>
+          <w:sz w:val="24"/>
+          <w:szCs w:val="24"/>
+          <w:u w:val="single"/>
+          <w:lang w:eastAsia="en-IN"/>
+          <w14:ligatures w14:val="none"/>
+        </w:rPr>
+        <w:t>identifies the buying habits of each customer</w:t>
+      </w:r>
+      <w:r>
+        <w:rPr>
+          <w:rFonts w:ascii="Arial" w:eastAsia="Times New Roman" w:hAnsi="Arial" w:cs="Arial"/>
+          <w:kern w:val="0"/>
+          <w:sz w:val="24"/>
+          <w:szCs w:val="24"/>
+          <w:lang w:eastAsia="en-IN"/>
+          <w14:ligatures w14:val="none"/>
+        </w:rPr>
+        <w:t xml:space="preserve">. This </w:t>
+      </w:r>
+      <w:r>
+        <w:rPr>
+          <w:rFonts w:ascii="Arial" w:eastAsia="Times New Roman" w:hAnsi="Arial" w:cs="Arial"/>
+          <w:kern w:val="0"/>
+          <w:sz w:val="24"/>
+          <w:szCs w:val="24"/>
+          <w:u w:val="single"/>
+          <w:lang w:eastAsia="en-IN"/>
+          <w14:ligatures w14:val="none"/>
+        </w:rPr>
+        <w:t>helps identify the locations with the most frequent buyers and employ more delivery partners in such areas</w:t>
+      </w:r>
+      <w:r>
+        <w:rPr>
+          <w:rFonts w:ascii="Arial" w:eastAsia="Times New Roman" w:hAnsi="Arial" w:cs="Arial"/>
+          <w:kern w:val="0"/>
+          <w:sz w:val="24"/>
+          <w:szCs w:val="24"/>
+          <w:lang w:eastAsia="en-IN"/>
+          <w14:ligatures w14:val="none"/>
+        </w:rPr>
+        <w:t>. Having more delivery partners in areas with the most frequent orders helps Amazon to make the shipping process faster.</w:t>
       </w:r>
     </w:p>
     <w:p>
@@ -891,7 +935,65 @@
           <w:lang w:eastAsia="en-IN"/>
           <w14:ligatures w14:val="none"/>
         </w:rPr>
-        <w:t>Amazon's virtual assistant, Alexa, uses AI to provide quick and accurate answers to customer questions. Alexa is integrated into a variety of Amazon products to answer questions about products, place orders, and provide information about the weather, traffic, and more. By using AI to handle customer service inquiries, Amazon is able to reduce the burden on its human customer service representatives and provide a more efficient and convenient experience for customers.</w:t>
+        <w:t xml:space="preserve">Amazon's virtual assistant, Alexa, uses AI to provide </w:t>
+      </w:r>
+      <w:r>
+        <w:rPr>
+          <w:rFonts w:ascii="Arial" w:eastAsia="Times New Roman" w:hAnsi="Arial" w:cs="Arial"/>
+          <w:kern w:val="0"/>
+          <w:sz w:val="24"/>
+          <w:szCs w:val="24"/>
+          <w:u w:val="single"/>
+          <w:lang w:eastAsia="en-IN"/>
+          <w14:ligatures w14:val="none"/>
+        </w:rPr>
+        <w:t>quick and accurate answers to customer questions</w:t>
+      </w:r>
+      <w:r>
+        <w:rPr>
+          <w:rFonts w:ascii="Arial" w:eastAsia="Times New Roman" w:hAnsi="Arial" w:cs="Arial"/>
+          <w:kern w:val="0"/>
+          <w:sz w:val="24"/>
+          <w:szCs w:val="24"/>
+          <w:lang w:eastAsia="en-IN"/>
+          <w14:ligatures w14:val="none"/>
+        </w:rPr>
+        <w:t xml:space="preserve">. Alexa is integrated into a variety of Amazon products to answer </w:t>
+      </w:r>
+      <w:r>
+        <w:rPr>
+          <w:rFonts w:ascii="Arial" w:eastAsia="Times New Roman" w:hAnsi="Arial" w:cs="Arial"/>
+          <w:kern w:val="0"/>
+          <w:sz w:val="24"/>
+          <w:szCs w:val="24"/>
+          <w:u w:val="single"/>
+          <w:lang w:eastAsia="en-IN"/>
+          <w14:ligatures w14:val="none"/>
+        </w:rPr>
+        <w:t>questions about products, place orders, and provide information about the weather, traffic, and more</w:t>
+      </w:r>
+      <w:r>
+        <w:rPr>
+          <w:rFonts w:ascii="Arial" w:eastAsia="Times New Roman" w:hAnsi="Arial" w:cs="Arial"/>
+          <w:kern w:val="0"/>
+          <w:sz w:val="24"/>
+          <w:szCs w:val="24"/>
+          <w:lang w:eastAsia="en-IN"/>
+          <w14:ligatures w14:val="none"/>
+        </w:rPr>
+        <w:t xml:space="preserve">. By using AI to handle customer service inquiries, Amazon is </w:t>
+      </w:r>
+      <w:r>
+        <w:rPr>
+          <w:rFonts w:ascii="Arial" w:eastAsia="Times New Roman" w:hAnsi="Arial" w:cs="Arial"/>
+          <w:kern w:val="0"/>
+          <w:sz w:val="24"/>
+          <w:szCs w:val="24"/>
+          <w:u w:val="single"/>
+          <w:lang w:eastAsia="en-IN"/>
+          <w14:ligatures w14:val="none"/>
+        </w:rPr>
+        <w:t>able to reduce the burden on its human customer service representatives and provide a more efficient and convenient experience for customers.</w:t>
       </w:r>
     </w:p>
     <w:p>
@@ -952,23 +1054,7 @@
           <w:sz w:val="24"/>
           <w:szCs w:val="24"/>
         </w:rPr>
-        <w:t xml:space="preserve">By leveraging user </w:t>
-      </w:r>
-      <w:r>
-        <w:rPr>
-          <w:rFonts w:ascii="Arial" w:hAnsi="Arial" w:cs="Arial"/>
-          <w:sz w:val="24"/>
-          <w:szCs w:val="24"/>
-        </w:rPr>
-        <w:t>behaviour</w:t>
-      </w:r>
-      <w:r>
-        <w:rPr>
-          <w:rFonts w:ascii="Arial" w:hAnsi="Arial" w:cs="Arial"/>
-          <w:sz w:val="24"/>
-          <w:szCs w:val="24"/>
-        </w:rPr>
-        <w:t xml:space="preserve"> data, product information, and advanced machine learning models, Amazon can suggest products tailored to individual preferences, ultimately driving customer satisfaction, increasing sales, and solidifying its position as a global e-commerce giant.</w:t>
+        <w:t>By leveraging user behaviour data, product information, and advanced machine learning models, Amazon can suggest products tailored to individual preferences, ultimately driving customer satisfaction, increasing sales, and solidifying its position as a global e-commerce giant.</w:t>
       </w:r>
     </w:p>
     <w:sectPr>

</xml_diff>